<commit_message>
added few git commands
</commit_message>
<xml_diff>
--- a/GIT_COMMANDS.docx
+++ b/GIT_COMMANDS.docx
@@ -4,20 +4,23 @@
   <w:body>
     <w:p>
       <w:pPr>
+        <w:spacing w:line="276" w:lineRule="auto"/>
         <w:jc w:val="center"/>
         <w:rPr>
           <w:b/>
           <w:bCs/>
-          <w:sz w:val="32"/>
-          <w:szCs w:val="32"/>
+          <w:sz w:val="40"/>
+          <w:szCs w:val="40"/>
+          <w:u w:val="single"/>
         </w:rPr>
       </w:pPr>
       <w:r>
         <w:rPr>
           <w:b/>
           <w:bCs/>
-          <w:sz w:val="32"/>
-          <w:szCs w:val="32"/>
+          <w:sz w:val="40"/>
+          <w:szCs w:val="40"/>
+          <w:u w:val="single"/>
         </w:rPr>
         <w:t>GIT COMMANDS</w:t>
       </w:r>
@@ -29,6 +32,7 @@
           <w:ilvl w:val="0"/>
           <w:numId w:val="2"/>
         </w:numPr>
+        <w:spacing w:line="276" w:lineRule="auto"/>
         <w:rPr>
           <w:sz w:val="32"/>
           <w:szCs w:val="32"/>
@@ -65,6 +69,7 @@
           <w:ilvl w:val="1"/>
           <w:numId w:val="2"/>
         </w:numPr>
+        <w:spacing w:line="276" w:lineRule="auto"/>
         <w:rPr>
           <w:sz w:val="32"/>
           <w:szCs w:val="32"/>
@@ -84,6 +89,17 @@
         </w:rPr>
         <w:t>.</w:t>
       </w:r>
+    </w:p>
+    <w:p>
+      <w:pPr>
+        <w:pStyle w:val="ListParagraph"/>
+        <w:spacing w:line="276" w:lineRule="auto"/>
+        <w:ind w:left="1440"/>
+        <w:rPr>
+          <w:sz w:val="32"/>
+          <w:szCs w:val="32"/>
+        </w:rPr>
+      </w:pPr>
     </w:p>
     <w:p>
       <w:pPr>
@@ -92,6 +108,7 @@
           <w:ilvl w:val="0"/>
           <w:numId w:val="2"/>
         </w:numPr>
+        <w:spacing w:line="276" w:lineRule="auto"/>
         <w:rPr>
           <w:sz w:val="32"/>
           <w:szCs w:val="32"/>
@@ -128,6 +145,7 @@
           <w:ilvl w:val="1"/>
           <w:numId w:val="2"/>
         </w:numPr>
+        <w:spacing w:line="276" w:lineRule="auto"/>
         <w:rPr>
           <w:sz w:val="32"/>
           <w:szCs w:val="32"/>
@@ -147,6 +165,17 @@
         </w:rPr>
         <w:t>.</w:t>
       </w:r>
+    </w:p>
+    <w:p>
+      <w:pPr>
+        <w:pStyle w:val="ListParagraph"/>
+        <w:spacing w:line="276" w:lineRule="auto"/>
+        <w:ind w:left="1440"/>
+        <w:rPr>
+          <w:sz w:val="32"/>
+          <w:szCs w:val="32"/>
+        </w:rPr>
+      </w:pPr>
     </w:p>
     <w:p>
       <w:pPr>
@@ -155,6 +184,7 @@
           <w:ilvl w:val="0"/>
           <w:numId w:val="2"/>
         </w:numPr>
+        <w:spacing w:line="276" w:lineRule="auto"/>
         <w:rPr>
           <w:sz w:val="32"/>
           <w:szCs w:val="32"/>
@@ -191,6 +221,7 @@
           <w:ilvl w:val="1"/>
           <w:numId w:val="2"/>
         </w:numPr>
+        <w:spacing w:line="276" w:lineRule="auto"/>
         <w:rPr>
           <w:sz w:val="32"/>
           <w:szCs w:val="32"/>
@@ -217,6 +248,17 @@
         </w:rPr>
         <w:t>.</w:t>
       </w:r>
+    </w:p>
+    <w:p>
+      <w:pPr>
+        <w:pStyle w:val="ListParagraph"/>
+        <w:spacing w:line="276" w:lineRule="auto"/>
+        <w:ind w:left="1440"/>
+        <w:rPr>
+          <w:sz w:val="32"/>
+          <w:szCs w:val="32"/>
+        </w:rPr>
+      </w:pPr>
     </w:p>
     <w:p>
       <w:pPr>
@@ -225,6 +267,7 @@
           <w:ilvl w:val="0"/>
           <w:numId w:val="2"/>
         </w:numPr>
+        <w:spacing w:line="276" w:lineRule="auto"/>
         <w:rPr>
           <w:sz w:val="32"/>
           <w:szCs w:val="32"/>
@@ -254,6 +297,7 @@
           <w:ilvl w:val="1"/>
           <w:numId w:val="2"/>
         </w:numPr>
+        <w:spacing w:line="276" w:lineRule="auto"/>
         <w:rPr>
           <w:sz w:val="32"/>
           <w:szCs w:val="32"/>
@@ -273,6 +317,17 @@
         </w:rPr>
         <w:t>used to check what changes are made between the commits or in files.</w:t>
       </w:r>
+    </w:p>
+    <w:p>
+      <w:pPr>
+        <w:pStyle w:val="ListParagraph"/>
+        <w:spacing w:line="276" w:lineRule="auto"/>
+        <w:ind w:left="1440"/>
+        <w:rPr>
+          <w:sz w:val="32"/>
+          <w:szCs w:val="32"/>
+        </w:rPr>
+      </w:pPr>
     </w:p>
     <w:p>
       <w:pPr>
@@ -281,6 +336,7 @@
           <w:ilvl w:val="0"/>
           <w:numId w:val="2"/>
         </w:numPr>
+        <w:spacing w:line="276" w:lineRule="auto"/>
         <w:rPr>
           <w:sz w:val="32"/>
           <w:szCs w:val="32"/>
@@ -317,6 +373,7 @@
           <w:ilvl w:val="1"/>
           <w:numId w:val="2"/>
         </w:numPr>
+        <w:spacing w:line="276" w:lineRule="auto"/>
         <w:rPr>
           <w:sz w:val="32"/>
           <w:szCs w:val="32"/>
@@ -329,6 +386,17 @@
         </w:rPr>
         <w:t>It is used push the changes made in local repo to remote repo.</w:t>
       </w:r>
+    </w:p>
+    <w:p>
+      <w:pPr>
+        <w:pStyle w:val="ListParagraph"/>
+        <w:spacing w:line="276" w:lineRule="auto"/>
+        <w:ind w:left="1440"/>
+        <w:rPr>
+          <w:sz w:val="32"/>
+          <w:szCs w:val="32"/>
+        </w:rPr>
+      </w:pPr>
     </w:p>
     <w:p>
       <w:pPr>
@@ -337,6 +405,7 @@
           <w:ilvl w:val="0"/>
           <w:numId w:val="2"/>
         </w:numPr>
+        <w:spacing w:line="276" w:lineRule="auto"/>
         <w:rPr>
           <w:sz w:val="32"/>
           <w:szCs w:val="32"/>
@@ -384,6 +453,7 @@
           <w:ilvl w:val="1"/>
           <w:numId w:val="2"/>
         </w:numPr>
+        <w:spacing w:line="276" w:lineRule="auto"/>
         <w:rPr>
           <w:sz w:val="32"/>
           <w:szCs w:val="32"/>
@@ -396,6 +466,17 @@
         </w:rPr>
         <w:t>It is used to fetch all the updated and recent changes from the remote repo.</w:t>
       </w:r>
+    </w:p>
+    <w:p>
+      <w:pPr>
+        <w:pStyle w:val="ListParagraph"/>
+        <w:spacing w:line="276" w:lineRule="auto"/>
+        <w:ind w:left="1440"/>
+        <w:rPr>
+          <w:sz w:val="32"/>
+          <w:szCs w:val="32"/>
+        </w:rPr>
+      </w:pPr>
     </w:p>
     <w:p>
       <w:pPr>
@@ -404,6 +485,7 @@
           <w:ilvl w:val="0"/>
           <w:numId w:val="2"/>
         </w:numPr>
+        <w:spacing w:line="276" w:lineRule="auto"/>
         <w:rPr>
           <w:sz w:val="32"/>
           <w:szCs w:val="32"/>
@@ -425,6 +507,7 @@
           <w:ilvl w:val="1"/>
           <w:numId w:val="2"/>
         </w:numPr>
+        <w:spacing w:line="276" w:lineRule="auto"/>
         <w:rPr>
           <w:sz w:val="32"/>
           <w:szCs w:val="32"/>
@@ -437,6 +520,17 @@
         </w:rPr>
         <w:t>It is used to view the recent commits.</w:t>
       </w:r>
+    </w:p>
+    <w:p>
+      <w:pPr>
+        <w:pStyle w:val="ListParagraph"/>
+        <w:spacing w:line="276" w:lineRule="auto"/>
+        <w:ind w:left="1440"/>
+        <w:rPr>
+          <w:sz w:val="32"/>
+          <w:szCs w:val="32"/>
+        </w:rPr>
+      </w:pPr>
     </w:p>
     <w:p>
       <w:pPr>
@@ -445,6 +539,7 @@
           <w:ilvl w:val="0"/>
           <w:numId w:val="2"/>
         </w:numPr>
+        <w:spacing w:line="276" w:lineRule="auto"/>
         <w:rPr>
           <w:sz w:val="32"/>
           <w:szCs w:val="32"/>
@@ -466,6 +561,7 @@
           <w:ilvl w:val="1"/>
           <w:numId w:val="2"/>
         </w:numPr>
+        <w:spacing w:line="276" w:lineRule="auto"/>
         <w:rPr>
           <w:sz w:val="32"/>
           <w:szCs w:val="32"/>
@@ -486,17 +582,19 @@
           <w:ilvl w:val="0"/>
           <w:numId w:val="2"/>
         </w:numPr>
-        <w:rPr>
-          <w:sz w:val="32"/>
-          <w:szCs w:val="32"/>
-        </w:rPr>
-      </w:pPr>
-      <w:r>
-        <w:rPr>
-          <w:color w:val="FF0000"/>
-          <w:sz w:val="32"/>
-          <w:szCs w:val="32"/>
-        </w:rPr>
+        <w:spacing w:line="276" w:lineRule="auto"/>
+        <w:rPr>
+          <w:sz w:val="32"/>
+          <w:szCs w:val="32"/>
+        </w:rPr>
+      </w:pPr>
+      <w:r>
+        <w:rPr>
+          <w:color w:val="FF0000"/>
+          <w:sz w:val="32"/>
+          <w:szCs w:val="32"/>
+        </w:rPr>
+        <w:lastRenderedPageBreak/>
         <w:t xml:space="preserve"> git </w:t>
       </w:r>
       <w:r>
@@ -515,6 +613,7 @@
           <w:ilvl w:val="1"/>
           <w:numId w:val="2"/>
         </w:numPr>
+        <w:spacing w:line="276" w:lineRule="auto"/>
         <w:rPr>
           <w:sz w:val="32"/>
           <w:szCs w:val="32"/>
@@ -527,6 +626,17 @@
         </w:rPr>
         <w:t>It is used to see the changes made before commit.</w:t>
       </w:r>
+    </w:p>
+    <w:p>
+      <w:pPr>
+        <w:pStyle w:val="ListParagraph"/>
+        <w:spacing w:line="276" w:lineRule="auto"/>
+        <w:ind w:left="1440"/>
+        <w:rPr>
+          <w:sz w:val="32"/>
+          <w:szCs w:val="32"/>
+        </w:rPr>
+      </w:pPr>
     </w:p>
     <w:p>
       <w:pPr>
@@ -535,6 +645,7 @@
           <w:ilvl w:val="0"/>
           <w:numId w:val="2"/>
         </w:numPr>
+        <w:spacing w:line="276" w:lineRule="auto"/>
         <w:rPr>
           <w:sz w:val="32"/>
           <w:szCs w:val="32"/>
@@ -564,6 +675,7 @@
           <w:ilvl w:val="0"/>
           <w:numId w:val="4"/>
         </w:numPr>
+        <w:spacing w:line="276" w:lineRule="auto"/>
         <w:rPr>
           <w:sz w:val="32"/>
           <w:szCs w:val="32"/>
@@ -576,6 +688,17 @@
         </w:rPr>
         <w:t>It is used to see the changes after commit.</w:t>
       </w:r>
+    </w:p>
+    <w:p>
+      <w:pPr>
+        <w:pStyle w:val="ListParagraph"/>
+        <w:spacing w:line="276" w:lineRule="auto"/>
+        <w:ind w:left="1440"/>
+        <w:rPr>
+          <w:sz w:val="32"/>
+          <w:szCs w:val="32"/>
+        </w:rPr>
+      </w:pPr>
     </w:p>
     <w:p>
       <w:pPr>
@@ -584,6 +707,7 @@
           <w:ilvl w:val="0"/>
           <w:numId w:val="2"/>
         </w:numPr>
+        <w:spacing w:line="276" w:lineRule="auto"/>
         <w:rPr>
           <w:sz w:val="32"/>
           <w:szCs w:val="32"/>
@@ -612,6 +736,7 @@
           <w:ilvl w:val="0"/>
           <w:numId w:val="4"/>
         </w:numPr>
+        <w:spacing w:line="276" w:lineRule="auto"/>
         <w:rPr>
           <w:sz w:val="32"/>
           <w:szCs w:val="32"/>
@@ -624,17 +749,707 @@
         </w:rPr>
         <w:t>It is used to change the branch</w:t>
       </w:r>
-    </w:p>
-    <w:p>
-      <w:pPr>
-        <w:pStyle w:val="ListParagraph"/>
-        <w:rPr>
-          <w:sz w:val="32"/>
-          <w:szCs w:val="32"/>
-        </w:rPr>
-      </w:pPr>
+      <w:r>
+        <w:rPr>
+          <w:sz w:val="32"/>
+          <w:szCs w:val="32"/>
+        </w:rPr>
+        <w:tab/>
+      </w:r>
+    </w:p>
+    <w:p>
+      <w:pPr>
+        <w:pStyle w:val="ListParagraph"/>
+        <w:spacing w:line="276" w:lineRule="auto"/>
+        <w:rPr>
+          <w:sz w:val="32"/>
+          <w:szCs w:val="32"/>
+        </w:rPr>
+      </w:pPr>
+    </w:p>
+    <w:p>
+      <w:pPr>
+        <w:pStyle w:val="ListParagraph"/>
+        <w:numPr>
+          <w:ilvl w:val="0"/>
+          <w:numId w:val="2"/>
+        </w:numPr>
+        <w:spacing w:line="276" w:lineRule="auto"/>
+        <w:rPr>
+          <w:sz w:val="32"/>
+          <w:szCs w:val="32"/>
+        </w:rPr>
+      </w:pPr>
+      <w:r>
+        <w:rPr>
+          <w:color w:val="FF0000"/>
+          <w:sz w:val="32"/>
+          <w:szCs w:val="32"/>
+        </w:rPr>
+        <w:t xml:space="preserve">git checkout -b </w:t>
+      </w:r>
+      <w:r>
+        <w:rPr>
+          <w:sz w:val="32"/>
+          <w:szCs w:val="32"/>
+        </w:rPr>
+        <w:t>&lt;new branch&gt;</w:t>
+      </w:r>
+    </w:p>
+    <w:p>
+      <w:pPr>
+        <w:spacing w:line="276" w:lineRule="auto"/>
+        <w:ind w:left="720"/>
+        <w:rPr>
+          <w:sz w:val="32"/>
+          <w:szCs w:val="32"/>
+        </w:rPr>
+      </w:pPr>
+      <w:r>
+        <w:rPr>
+          <w:color w:val="FF0000"/>
+          <w:sz w:val="32"/>
+          <w:szCs w:val="32"/>
+        </w:rPr>
+        <w:t xml:space="preserve">git push origin </w:t>
+      </w:r>
+      <w:r>
+        <w:rPr>
+          <w:sz w:val="32"/>
+          <w:szCs w:val="32"/>
+        </w:rPr>
+        <w:t xml:space="preserve">&lt;new branch&gt; </w:t>
+      </w:r>
+    </w:p>
+    <w:p>
+      <w:pPr>
+        <w:pStyle w:val="ListParagraph"/>
+        <w:numPr>
+          <w:ilvl w:val="0"/>
+          <w:numId w:val="4"/>
+        </w:numPr>
+        <w:spacing w:line="276" w:lineRule="auto"/>
+        <w:rPr>
+          <w:sz w:val="32"/>
+          <w:szCs w:val="32"/>
+        </w:rPr>
+      </w:pPr>
+      <w:r>
+        <w:rPr>
+          <w:sz w:val="32"/>
+          <w:szCs w:val="32"/>
+        </w:rPr>
+        <w:t>It is used to create new branch and push to remote.</w:t>
+      </w:r>
+    </w:p>
+    <w:p>
+      <w:pPr>
+        <w:pStyle w:val="ListParagraph"/>
+        <w:spacing w:line="276" w:lineRule="auto"/>
+        <w:ind w:left="1440"/>
+        <w:rPr>
+          <w:sz w:val="32"/>
+          <w:szCs w:val="32"/>
+        </w:rPr>
+      </w:pPr>
+    </w:p>
+    <w:p>
+      <w:pPr>
+        <w:pStyle w:val="ListParagraph"/>
+        <w:numPr>
+          <w:ilvl w:val="0"/>
+          <w:numId w:val="2"/>
+        </w:numPr>
+        <w:spacing w:line="276" w:lineRule="auto"/>
+        <w:rPr>
+          <w:color w:val="FF0000"/>
+          <w:sz w:val="32"/>
+          <w:szCs w:val="32"/>
+        </w:rPr>
+      </w:pPr>
+      <w:r>
+        <w:rPr>
+          <w:color w:val="FF0000"/>
+          <w:sz w:val="32"/>
+          <w:szCs w:val="32"/>
+        </w:rPr>
+        <w:t xml:space="preserve">git </w:t>
+      </w:r>
+      <w:proofErr w:type="gramStart"/>
+      <w:r>
+        <w:rPr>
+          <w:color w:val="FF0000"/>
+          <w:sz w:val="32"/>
+          <w:szCs w:val="32"/>
+        </w:rPr>
+        <w:t>pull</w:t>
+      </w:r>
+      <w:proofErr w:type="gramEnd"/>
+    </w:p>
+    <w:p>
+      <w:pPr>
+        <w:spacing w:line="276" w:lineRule="auto"/>
+        <w:ind w:left="720"/>
+        <w:rPr>
+          <w:sz w:val="32"/>
+          <w:szCs w:val="32"/>
+        </w:rPr>
+      </w:pPr>
+      <w:r>
+        <w:rPr>
+          <w:color w:val="FF0000"/>
+          <w:sz w:val="32"/>
+          <w:szCs w:val="32"/>
+        </w:rPr>
+        <w:t xml:space="preserve">git checkout </w:t>
+      </w:r>
+      <w:r>
+        <w:rPr>
+          <w:sz w:val="32"/>
+          <w:szCs w:val="32"/>
+        </w:rPr>
+        <w:t>&lt;new branch&gt;</w:t>
+      </w:r>
+    </w:p>
+    <w:p>
+      <w:pPr>
+        <w:pStyle w:val="ListParagraph"/>
+        <w:numPr>
+          <w:ilvl w:val="0"/>
+          <w:numId w:val="4"/>
+        </w:numPr>
+        <w:spacing w:line="276" w:lineRule="auto"/>
+        <w:rPr>
+          <w:sz w:val="32"/>
+          <w:szCs w:val="32"/>
+        </w:rPr>
+      </w:pPr>
+      <w:r>
+        <w:rPr>
+          <w:sz w:val="32"/>
+          <w:szCs w:val="32"/>
+        </w:rPr>
+        <w:t>It is used to pull the new branch of remote to local.</w:t>
+      </w:r>
+    </w:p>
+    <w:p>
+      <w:pPr>
+        <w:pStyle w:val="ListParagraph"/>
+        <w:spacing w:line="276" w:lineRule="auto"/>
+        <w:ind w:left="1440"/>
+        <w:rPr>
+          <w:sz w:val="32"/>
+          <w:szCs w:val="32"/>
+        </w:rPr>
+      </w:pPr>
+    </w:p>
+    <w:p>
+      <w:pPr>
+        <w:pStyle w:val="ListParagraph"/>
+        <w:numPr>
+          <w:ilvl w:val="0"/>
+          <w:numId w:val="5"/>
+        </w:numPr>
+        <w:spacing w:line="276" w:lineRule="auto"/>
+        <w:rPr>
+          <w:sz w:val="32"/>
+          <w:szCs w:val="32"/>
+        </w:rPr>
+      </w:pPr>
+      <w:r>
+        <w:rPr>
+          <w:color w:val="FF0000"/>
+          <w:sz w:val="32"/>
+          <w:szCs w:val="32"/>
+        </w:rPr>
+        <w:t xml:space="preserve">git branch -d </w:t>
+      </w:r>
+      <w:r>
+        <w:rPr>
+          <w:sz w:val="32"/>
+          <w:szCs w:val="32"/>
+        </w:rPr>
+        <w:t>&lt;branch&gt;</w:t>
+      </w:r>
+    </w:p>
+    <w:p>
+      <w:pPr>
+        <w:pStyle w:val="ListParagraph"/>
+        <w:numPr>
+          <w:ilvl w:val="0"/>
+          <w:numId w:val="4"/>
+        </w:numPr>
+        <w:spacing w:line="276" w:lineRule="auto"/>
+        <w:rPr>
+          <w:sz w:val="32"/>
+          <w:szCs w:val="32"/>
+        </w:rPr>
+      </w:pPr>
+      <w:r>
+        <w:rPr>
+          <w:sz w:val="32"/>
+          <w:szCs w:val="32"/>
+        </w:rPr>
+        <w:t>It is used to delete the local branch. [UNMERGED]</w:t>
+      </w:r>
+    </w:p>
+    <w:p>
+      <w:pPr>
+        <w:pStyle w:val="ListParagraph"/>
+        <w:spacing w:line="276" w:lineRule="auto"/>
+        <w:ind w:left="1440"/>
+        <w:rPr>
+          <w:sz w:val="32"/>
+          <w:szCs w:val="32"/>
+        </w:rPr>
+      </w:pPr>
+    </w:p>
+    <w:p>
+      <w:pPr>
+        <w:pStyle w:val="ListParagraph"/>
+        <w:numPr>
+          <w:ilvl w:val="0"/>
+          <w:numId w:val="5"/>
+        </w:numPr>
+        <w:spacing w:line="276" w:lineRule="auto"/>
+        <w:rPr>
+          <w:sz w:val="32"/>
+          <w:szCs w:val="32"/>
+        </w:rPr>
+      </w:pPr>
+      <w:r>
+        <w:rPr>
+          <w:color w:val="FF0000"/>
+          <w:sz w:val="32"/>
+          <w:szCs w:val="32"/>
+        </w:rPr>
+        <w:t xml:space="preserve">git branch -D </w:t>
+      </w:r>
+      <w:r>
+        <w:rPr>
+          <w:sz w:val="32"/>
+          <w:szCs w:val="32"/>
+        </w:rPr>
+        <w:t>&lt;</w:t>
+      </w:r>
+      <w:r>
+        <w:rPr>
+          <w:sz w:val="32"/>
+          <w:szCs w:val="32"/>
+        </w:rPr>
+        <w:t>branch&gt;</w:t>
+      </w:r>
+    </w:p>
+    <w:p>
+      <w:pPr>
+        <w:pStyle w:val="ListParagraph"/>
+        <w:numPr>
+          <w:ilvl w:val="0"/>
+          <w:numId w:val="4"/>
+        </w:numPr>
+        <w:spacing w:line="276" w:lineRule="auto"/>
+        <w:rPr>
+          <w:sz w:val="32"/>
+          <w:szCs w:val="32"/>
+        </w:rPr>
+      </w:pPr>
+      <w:r>
+        <w:rPr>
+          <w:sz w:val="32"/>
+          <w:szCs w:val="32"/>
+        </w:rPr>
+        <w:t>It is used to delete the local branch. [MERGED]</w:t>
+      </w:r>
+    </w:p>
+    <w:p>
+      <w:pPr>
+        <w:pStyle w:val="ListParagraph"/>
+        <w:spacing w:line="276" w:lineRule="auto"/>
+        <w:ind w:left="1440"/>
+        <w:rPr>
+          <w:sz w:val="32"/>
+          <w:szCs w:val="32"/>
+        </w:rPr>
+      </w:pPr>
+    </w:p>
+    <w:p>
+      <w:pPr>
+        <w:pStyle w:val="ListParagraph"/>
+        <w:numPr>
+          <w:ilvl w:val="0"/>
+          <w:numId w:val="7"/>
+        </w:numPr>
+        <w:spacing w:line="276" w:lineRule="auto"/>
+        <w:rPr>
+          <w:sz w:val="32"/>
+          <w:szCs w:val="32"/>
+        </w:rPr>
+      </w:pPr>
+      <w:r>
+        <w:rPr>
+          <w:color w:val="FF0000"/>
+          <w:sz w:val="32"/>
+          <w:szCs w:val="32"/>
+        </w:rPr>
+        <w:t xml:space="preserve">git push origin –delete </w:t>
+      </w:r>
+      <w:r>
+        <w:rPr>
+          <w:sz w:val="32"/>
+          <w:szCs w:val="32"/>
+        </w:rPr>
+        <w:t>&lt;branch&gt;</w:t>
+      </w:r>
+    </w:p>
+    <w:p>
+      <w:pPr>
+        <w:pStyle w:val="ListParagraph"/>
+        <w:numPr>
+          <w:ilvl w:val="0"/>
+          <w:numId w:val="4"/>
+        </w:numPr>
+        <w:spacing w:line="276" w:lineRule="auto"/>
+        <w:rPr>
+          <w:sz w:val="32"/>
+          <w:szCs w:val="32"/>
+        </w:rPr>
+      </w:pPr>
+      <w:r>
+        <w:rPr>
+          <w:sz w:val="32"/>
+          <w:szCs w:val="32"/>
+        </w:rPr>
+        <w:t xml:space="preserve">It is used to delete a </w:t>
+      </w:r>
+      <w:r>
+        <w:rPr>
+          <w:sz w:val="32"/>
+          <w:szCs w:val="32"/>
+        </w:rPr>
+        <w:t>remote</w:t>
+      </w:r>
+      <w:r>
+        <w:rPr>
+          <w:sz w:val="32"/>
+          <w:szCs w:val="32"/>
+        </w:rPr>
+        <w:t xml:space="preserve"> branch.</w:t>
+      </w:r>
+    </w:p>
+    <w:p>
+      <w:pPr>
+        <w:pStyle w:val="ListParagraph"/>
+        <w:spacing w:line="276" w:lineRule="auto"/>
+        <w:ind w:left="1440"/>
+        <w:rPr>
+          <w:sz w:val="32"/>
+          <w:szCs w:val="32"/>
+        </w:rPr>
+      </w:pPr>
+    </w:p>
+    <w:p>
+      <w:pPr>
+        <w:pStyle w:val="ListParagraph"/>
+        <w:spacing w:line="276" w:lineRule="auto"/>
+        <w:ind w:left="1440"/>
+        <w:rPr>
+          <w:sz w:val="32"/>
+          <w:szCs w:val="32"/>
+        </w:rPr>
+      </w:pPr>
+    </w:p>
+    <w:p>
+      <w:pPr>
+        <w:pStyle w:val="ListParagraph"/>
+        <w:numPr>
+          <w:ilvl w:val="0"/>
+          <w:numId w:val="7"/>
+        </w:numPr>
+        <w:spacing w:line="276" w:lineRule="auto"/>
+        <w:rPr>
+          <w:sz w:val="32"/>
+          <w:szCs w:val="32"/>
+        </w:rPr>
+      </w:pPr>
+      <w:r>
+        <w:rPr>
+          <w:color w:val="FF0000"/>
+          <w:sz w:val="32"/>
+          <w:szCs w:val="32"/>
+        </w:rPr>
+        <w:lastRenderedPageBreak/>
+        <w:t xml:space="preserve">git branch -m </w:t>
+      </w:r>
+      <w:r>
+        <w:rPr>
+          <w:sz w:val="32"/>
+          <w:szCs w:val="32"/>
+        </w:rPr>
+        <w:t>&lt;new branch name&gt;</w:t>
+      </w:r>
+      <w:r>
+        <w:rPr>
+          <w:sz w:val="32"/>
+          <w:szCs w:val="32"/>
+        </w:rPr>
+        <w:t xml:space="preserve"> </w:t>
+      </w:r>
+    </w:p>
+    <w:p>
+      <w:pPr>
+        <w:pStyle w:val="ListParagraph"/>
+        <w:spacing w:line="276" w:lineRule="auto"/>
+        <w:rPr>
+          <w:sz w:val="32"/>
+          <w:szCs w:val="32"/>
+        </w:rPr>
+      </w:pPr>
+      <w:r>
+        <w:rPr>
+          <w:sz w:val="32"/>
+          <w:szCs w:val="32"/>
+        </w:rPr>
+        <w:t>[</w:t>
+      </w:r>
+      <w:r>
+        <w:rPr>
+          <w:sz w:val="32"/>
+          <w:szCs w:val="32"/>
+        </w:rPr>
+        <w:t xml:space="preserve">if </w:t>
+      </w:r>
+      <w:r>
+        <w:rPr>
+          <w:sz w:val="32"/>
+          <w:szCs w:val="32"/>
+        </w:rPr>
+        <w:t xml:space="preserve">it is </w:t>
+      </w:r>
+      <w:r>
+        <w:rPr>
+          <w:sz w:val="32"/>
+          <w:szCs w:val="32"/>
+        </w:rPr>
+        <w:t>in the same branc</w:t>
+      </w:r>
+      <w:r>
+        <w:rPr>
+          <w:sz w:val="32"/>
+          <w:szCs w:val="32"/>
+        </w:rPr>
+        <w:t>h]</w:t>
+      </w:r>
+    </w:p>
+    <w:p>
+      <w:pPr>
+        <w:pStyle w:val="ListParagraph"/>
+        <w:spacing w:line="276" w:lineRule="auto"/>
+        <w:rPr>
+          <w:sz w:val="32"/>
+          <w:szCs w:val="32"/>
+        </w:rPr>
+      </w:pPr>
+      <w:r>
+        <w:rPr>
+          <w:color w:val="FF0000"/>
+          <w:sz w:val="32"/>
+          <w:szCs w:val="32"/>
+        </w:rPr>
+        <w:t xml:space="preserve">git branch -m </w:t>
+      </w:r>
+      <w:r>
+        <w:rPr>
+          <w:sz w:val="32"/>
+          <w:szCs w:val="32"/>
+        </w:rPr>
+        <w:t>&lt;old branch name&gt; &lt;new branch name&gt;</w:t>
+      </w:r>
+      <w:r>
+        <w:rPr>
+          <w:sz w:val="32"/>
+          <w:szCs w:val="32"/>
+        </w:rPr>
+        <w:t xml:space="preserve"> </w:t>
+      </w:r>
+    </w:p>
+    <w:p>
+      <w:pPr>
+        <w:pStyle w:val="ListParagraph"/>
+        <w:spacing w:line="276" w:lineRule="auto"/>
+        <w:rPr>
+          <w:sz w:val="32"/>
+          <w:szCs w:val="32"/>
+        </w:rPr>
+      </w:pPr>
+      <w:r>
+        <w:rPr>
+          <w:sz w:val="32"/>
+          <w:szCs w:val="32"/>
+        </w:rPr>
+        <w:t>[if it is in different branch]</w:t>
+      </w:r>
+    </w:p>
+    <w:p>
+      <w:pPr>
+        <w:pStyle w:val="ListParagraph"/>
+        <w:spacing w:line="276" w:lineRule="auto"/>
+        <w:rPr>
+          <w:sz w:val="32"/>
+          <w:szCs w:val="32"/>
+        </w:rPr>
+      </w:pPr>
+      <w:r>
+        <w:rPr>
+          <w:color w:val="FF0000"/>
+          <w:sz w:val="32"/>
+          <w:szCs w:val="32"/>
+        </w:rPr>
+        <w:t xml:space="preserve">git push origin </w:t>
+      </w:r>
+      <w:r>
+        <w:rPr>
+          <w:color w:val="FF0000"/>
+          <w:sz w:val="32"/>
+          <w:szCs w:val="32"/>
+        </w:rPr>
+        <w:t>–</w:t>
+      </w:r>
+      <w:r>
+        <w:rPr>
+          <w:color w:val="FF0000"/>
+          <w:sz w:val="32"/>
+          <w:szCs w:val="32"/>
+        </w:rPr>
+        <w:t>delete</w:t>
+      </w:r>
+      <w:r>
+        <w:rPr>
+          <w:color w:val="FF0000"/>
+          <w:sz w:val="32"/>
+          <w:szCs w:val="32"/>
+        </w:rPr>
+        <w:t xml:space="preserve"> </w:t>
+      </w:r>
+      <w:r>
+        <w:rPr>
+          <w:sz w:val="32"/>
+          <w:szCs w:val="32"/>
+        </w:rPr>
+        <w:t>&lt;old branch name&gt;</w:t>
+      </w:r>
+    </w:p>
+    <w:p>
+      <w:pPr>
+        <w:pStyle w:val="ListParagraph"/>
+        <w:spacing w:line="276" w:lineRule="auto"/>
+        <w:rPr>
+          <w:sz w:val="32"/>
+          <w:szCs w:val="32"/>
+        </w:rPr>
+      </w:pPr>
+      <w:r>
+        <w:rPr>
+          <w:color w:val="FF0000"/>
+          <w:sz w:val="32"/>
+          <w:szCs w:val="32"/>
+        </w:rPr>
+        <w:t xml:space="preserve">git push origin </w:t>
+      </w:r>
+      <w:r>
+        <w:rPr>
+          <w:sz w:val="32"/>
+          <w:szCs w:val="32"/>
+        </w:rPr>
+        <w:t>&lt;new branch name&gt;</w:t>
+      </w:r>
+    </w:p>
+    <w:p>
+      <w:pPr>
+        <w:pStyle w:val="ListParagraph"/>
+        <w:spacing w:line="276" w:lineRule="auto"/>
+        <w:rPr>
+          <w:sz w:val="32"/>
+          <w:szCs w:val="32"/>
+        </w:rPr>
+      </w:pPr>
+      <w:r>
+        <w:rPr>
+          <w:color w:val="FF0000"/>
+          <w:sz w:val="32"/>
+          <w:szCs w:val="32"/>
+        </w:rPr>
+        <w:t xml:space="preserve">git push origin -u </w:t>
+      </w:r>
+      <w:r>
+        <w:rPr>
+          <w:sz w:val="32"/>
+          <w:szCs w:val="32"/>
+        </w:rPr>
+        <w:t>&lt;new branch name&gt;</w:t>
+      </w:r>
+    </w:p>
+    <w:p>
+      <w:pPr>
+        <w:pStyle w:val="ListParagraph"/>
+        <w:numPr>
+          <w:ilvl w:val="0"/>
+          <w:numId w:val="4"/>
+        </w:numPr>
+        <w:spacing w:line="276" w:lineRule="auto"/>
+        <w:rPr>
+          <w:sz w:val="32"/>
+          <w:szCs w:val="32"/>
+        </w:rPr>
+      </w:pPr>
+      <w:r>
+        <w:rPr>
+          <w:sz w:val="32"/>
+          <w:szCs w:val="32"/>
+        </w:rPr>
+        <w:t>It is used to rename the branch.</w:t>
+      </w:r>
       <w:bookmarkStart w:id="0" w:name="_GoBack"/>
       <w:bookmarkEnd w:id="0"/>
+    </w:p>
+    <w:p>
+      <w:pPr>
+        <w:tabs>
+          <w:tab w:val="left" w:pos="916"/>
+          <w:tab w:val="left" w:pos="1832"/>
+          <w:tab w:val="left" w:pos="2748"/>
+          <w:tab w:val="left" w:pos="3664"/>
+          <w:tab w:val="left" w:pos="4580"/>
+          <w:tab w:val="left" w:pos="5496"/>
+          <w:tab w:val="left" w:pos="6412"/>
+          <w:tab w:val="left" w:pos="7328"/>
+          <w:tab w:val="left" w:pos="8244"/>
+          <w:tab w:val="left" w:pos="9160"/>
+          <w:tab w:val="left" w:pos="10076"/>
+          <w:tab w:val="left" w:pos="10992"/>
+          <w:tab w:val="left" w:pos="11908"/>
+          <w:tab w:val="left" w:pos="12824"/>
+          <w:tab w:val="left" w:pos="13740"/>
+          <w:tab w:val="left" w:pos="14656"/>
+        </w:tabs>
+        <w:spacing w:after="0" w:line="240" w:lineRule="auto"/>
+        <w:textAlignment w:val="baseline"/>
+        <w:rPr>
+          <w:rFonts w:ascii="Consolas" w:eastAsia="Times New Roman" w:hAnsi="Consolas" w:cs="Courier New"/>
+          <w:color w:val="242729"/>
+          <w:sz w:val="20"/>
+          <w:szCs w:val="20"/>
+        </w:rPr>
+      </w:pPr>
+    </w:p>
+    <w:p>
+      <w:pPr>
+        <w:pStyle w:val="ListParagraph"/>
+        <w:spacing w:line="276" w:lineRule="auto"/>
+        <w:rPr>
+          <w:sz w:val="32"/>
+          <w:szCs w:val="32"/>
+        </w:rPr>
+      </w:pPr>
     </w:p>
     <w:sectPr>
       <w:pgSz w:w="12240" w:h="15840"/>
@@ -651,7 +1466,7 @@
   <w:abstractNum w:abstractNumId="0" w15:restartNumberingAfterBreak="0">
     <w:nsid w:val="04805CE1"/>
     <w:multiLevelType w:val="hybridMultilevel"/>
-    <w:tmpl w:val="27B00526"/>
+    <w:tmpl w:val="6E202308"/>
     <w:lvl w:ilvl="0" w:tplc="04090003">
       <w:start w:val="1"/>
       <w:numFmt w:val="bullet"/>
@@ -762,6 +1577,205 @@
     </w:lvl>
   </w:abstractNum>
   <w:abstractNum w:abstractNumId="1" w15:restartNumberingAfterBreak="0">
+    <w:nsid w:val="0F810B5F"/>
+    <w:multiLevelType w:val="hybridMultilevel"/>
+    <w:tmpl w:val="25A20602"/>
+    <w:lvl w:ilvl="0" w:tplc="04090001">
+      <w:start w:val="1"/>
+      <w:numFmt w:val="bullet"/>
+      <w:lvlText w:val=""/>
+      <w:lvlJc w:val="left"/>
+      <w:pPr>
+        <w:ind w:left="720" w:hanging="360"/>
+      </w:pPr>
+      <w:rPr>
+        <w:rFonts w:ascii="Symbol" w:hAnsi="Symbol" w:hint="default"/>
+      </w:rPr>
+    </w:lvl>
+    <w:lvl w:ilvl="1" w:tplc="04090003" w:tentative="1">
+      <w:start w:val="1"/>
+      <w:numFmt w:val="bullet"/>
+      <w:lvlText w:val="o"/>
+      <w:lvlJc w:val="left"/>
+      <w:pPr>
+        <w:ind w:left="1440" w:hanging="360"/>
+      </w:pPr>
+      <w:rPr>
+        <w:rFonts w:ascii="Courier New" w:hAnsi="Courier New" w:cs="Courier New" w:hint="default"/>
+      </w:rPr>
+    </w:lvl>
+    <w:lvl w:ilvl="2" w:tplc="04090005" w:tentative="1">
+      <w:start w:val="1"/>
+      <w:numFmt w:val="bullet"/>
+      <w:lvlText w:val=""/>
+      <w:lvlJc w:val="left"/>
+      <w:pPr>
+        <w:ind w:left="2160" w:hanging="360"/>
+      </w:pPr>
+      <w:rPr>
+        <w:rFonts w:ascii="Wingdings" w:hAnsi="Wingdings" w:hint="default"/>
+      </w:rPr>
+    </w:lvl>
+    <w:lvl w:ilvl="3" w:tplc="04090001" w:tentative="1">
+      <w:start w:val="1"/>
+      <w:numFmt w:val="bullet"/>
+      <w:lvlText w:val=""/>
+      <w:lvlJc w:val="left"/>
+      <w:pPr>
+        <w:ind w:left="2880" w:hanging="360"/>
+      </w:pPr>
+      <w:rPr>
+        <w:rFonts w:ascii="Symbol" w:hAnsi="Symbol" w:hint="default"/>
+      </w:rPr>
+    </w:lvl>
+    <w:lvl w:ilvl="4" w:tplc="04090003" w:tentative="1">
+      <w:start w:val="1"/>
+      <w:numFmt w:val="bullet"/>
+      <w:lvlText w:val="o"/>
+      <w:lvlJc w:val="left"/>
+      <w:pPr>
+        <w:ind w:left="3600" w:hanging="360"/>
+      </w:pPr>
+      <w:rPr>
+        <w:rFonts w:ascii="Courier New" w:hAnsi="Courier New" w:cs="Courier New" w:hint="default"/>
+      </w:rPr>
+    </w:lvl>
+    <w:lvl w:ilvl="5" w:tplc="04090005" w:tentative="1">
+      <w:start w:val="1"/>
+      <w:numFmt w:val="bullet"/>
+      <w:lvlText w:val=""/>
+      <w:lvlJc w:val="left"/>
+      <w:pPr>
+        <w:ind w:left="4320" w:hanging="360"/>
+      </w:pPr>
+      <w:rPr>
+        <w:rFonts w:ascii="Wingdings" w:hAnsi="Wingdings" w:hint="default"/>
+      </w:rPr>
+    </w:lvl>
+    <w:lvl w:ilvl="6" w:tplc="04090001" w:tentative="1">
+      <w:start w:val="1"/>
+      <w:numFmt w:val="bullet"/>
+      <w:lvlText w:val=""/>
+      <w:lvlJc w:val="left"/>
+      <w:pPr>
+        <w:ind w:left="5040" w:hanging="360"/>
+      </w:pPr>
+      <w:rPr>
+        <w:rFonts w:ascii="Symbol" w:hAnsi="Symbol" w:hint="default"/>
+      </w:rPr>
+    </w:lvl>
+    <w:lvl w:ilvl="7" w:tplc="04090003" w:tentative="1">
+      <w:start w:val="1"/>
+      <w:numFmt w:val="bullet"/>
+      <w:lvlText w:val="o"/>
+      <w:lvlJc w:val="left"/>
+      <w:pPr>
+        <w:ind w:left="5760" w:hanging="360"/>
+      </w:pPr>
+      <w:rPr>
+        <w:rFonts w:ascii="Courier New" w:hAnsi="Courier New" w:cs="Courier New" w:hint="default"/>
+      </w:rPr>
+    </w:lvl>
+    <w:lvl w:ilvl="8" w:tplc="04090005" w:tentative="1">
+      <w:start w:val="1"/>
+      <w:numFmt w:val="bullet"/>
+      <w:lvlText w:val=""/>
+      <w:lvlJc w:val="left"/>
+      <w:pPr>
+        <w:ind w:left="6480" w:hanging="360"/>
+      </w:pPr>
+      <w:rPr>
+        <w:rFonts w:ascii="Wingdings" w:hAnsi="Wingdings" w:hint="default"/>
+      </w:rPr>
+    </w:lvl>
+  </w:abstractNum>
+  <w:abstractNum w:abstractNumId="2" w15:restartNumberingAfterBreak="0">
+    <w:nsid w:val="3B30598B"/>
+    <w:multiLevelType w:val="hybridMultilevel"/>
+    <w:tmpl w:val="F7564D28"/>
+    <w:lvl w:ilvl="0" w:tplc="0409000F">
+      <w:start w:val="1"/>
+      <w:numFmt w:val="decimal"/>
+      <w:lvlText w:val="%1."/>
+      <w:lvlJc w:val="left"/>
+      <w:pPr>
+        <w:ind w:left="720" w:hanging="360"/>
+      </w:pPr>
+    </w:lvl>
+    <w:lvl w:ilvl="1" w:tplc="04090019" w:tentative="1">
+      <w:start w:val="1"/>
+      <w:numFmt w:val="lowerLetter"/>
+      <w:lvlText w:val="%2."/>
+      <w:lvlJc w:val="left"/>
+      <w:pPr>
+        <w:ind w:left="1440" w:hanging="360"/>
+      </w:pPr>
+    </w:lvl>
+    <w:lvl w:ilvl="2" w:tplc="0409001B" w:tentative="1">
+      <w:start w:val="1"/>
+      <w:numFmt w:val="lowerRoman"/>
+      <w:lvlText w:val="%3."/>
+      <w:lvlJc w:val="right"/>
+      <w:pPr>
+        <w:ind w:left="2160" w:hanging="180"/>
+      </w:pPr>
+    </w:lvl>
+    <w:lvl w:ilvl="3" w:tplc="0409000F" w:tentative="1">
+      <w:start w:val="1"/>
+      <w:numFmt w:val="decimal"/>
+      <w:lvlText w:val="%4."/>
+      <w:lvlJc w:val="left"/>
+      <w:pPr>
+        <w:ind w:left="2880" w:hanging="360"/>
+      </w:pPr>
+    </w:lvl>
+    <w:lvl w:ilvl="4" w:tplc="04090019" w:tentative="1">
+      <w:start w:val="1"/>
+      <w:numFmt w:val="lowerLetter"/>
+      <w:lvlText w:val="%5."/>
+      <w:lvlJc w:val="left"/>
+      <w:pPr>
+        <w:ind w:left="3600" w:hanging="360"/>
+      </w:pPr>
+    </w:lvl>
+    <w:lvl w:ilvl="5" w:tplc="0409001B" w:tentative="1">
+      <w:start w:val="1"/>
+      <w:numFmt w:val="lowerRoman"/>
+      <w:lvlText w:val="%6."/>
+      <w:lvlJc w:val="right"/>
+      <w:pPr>
+        <w:ind w:left="4320" w:hanging="180"/>
+      </w:pPr>
+    </w:lvl>
+    <w:lvl w:ilvl="6" w:tplc="0409000F" w:tentative="1">
+      <w:start w:val="1"/>
+      <w:numFmt w:val="decimal"/>
+      <w:lvlText w:val="%7."/>
+      <w:lvlJc w:val="left"/>
+      <w:pPr>
+        <w:ind w:left="5040" w:hanging="360"/>
+      </w:pPr>
+    </w:lvl>
+    <w:lvl w:ilvl="7" w:tplc="04090019" w:tentative="1">
+      <w:start w:val="1"/>
+      <w:numFmt w:val="lowerLetter"/>
+      <w:lvlText w:val="%8."/>
+      <w:lvlJc w:val="left"/>
+      <w:pPr>
+        <w:ind w:left="5760" w:hanging="360"/>
+      </w:pPr>
+    </w:lvl>
+    <w:lvl w:ilvl="8" w:tplc="0409001B" w:tentative="1">
+      <w:start w:val="1"/>
+      <w:numFmt w:val="lowerRoman"/>
+      <w:lvlText w:val="%9."/>
+      <w:lvlJc w:val="right"/>
+      <w:pPr>
+        <w:ind w:left="6480" w:hanging="180"/>
+      </w:pPr>
+    </w:lvl>
+  </w:abstractNum>
+  <w:abstractNum w:abstractNumId="3" w15:restartNumberingAfterBreak="0">
     <w:nsid w:val="53AF21CE"/>
     <w:multiLevelType w:val="hybridMultilevel"/>
     <w:tmpl w:val="6BA884CC"/>
@@ -850,11 +1864,124 @@
       </w:pPr>
     </w:lvl>
   </w:abstractNum>
-  <w:abstractNum w:abstractNumId="2" w15:restartNumberingAfterBreak="0">
+  <w:abstractNum w:abstractNumId="4" w15:restartNumberingAfterBreak="0">
+    <w:nsid w:val="63F0437C"/>
+    <w:multiLevelType w:val="hybridMultilevel"/>
+    <w:tmpl w:val="E6087B02"/>
+    <w:lvl w:ilvl="0" w:tplc="04090001">
+      <w:start w:val="1"/>
+      <w:numFmt w:val="bullet"/>
+      <w:lvlText w:val=""/>
+      <w:lvlJc w:val="left"/>
+      <w:pPr>
+        <w:ind w:left="720" w:hanging="360"/>
+      </w:pPr>
+      <w:rPr>
+        <w:rFonts w:ascii="Symbol" w:hAnsi="Symbol" w:hint="default"/>
+      </w:rPr>
+    </w:lvl>
+    <w:lvl w:ilvl="1" w:tplc="04090003" w:tentative="1">
+      <w:start w:val="1"/>
+      <w:numFmt w:val="bullet"/>
+      <w:lvlText w:val="o"/>
+      <w:lvlJc w:val="left"/>
+      <w:pPr>
+        <w:ind w:left="1440" w:hanging="360"/>
+      </w:pPr>
+      <w:rPr>
+        <w:rFonts w:ascii="Courier New" w:hAnsi="Courier New" w:cs="Courier New" w:hint="default"/>
+      </w:rPr>
+    </w:lvl>
+    <w:lvl w:ilvl="2" w:tplc="04090005" w:tentative="1">
+      <w:start w:val="1"/>
+      <w:numFmt w:val="bullet"/>
+      <w:lvlText w:val=""/>
+      <w:lvlJc w:val="left"/>
+      <w:pPr>
+        <w:ind w:left="2160" w:hanging="360"/>
+      </w:pPr>
+      <w:rPr>
+        <w:rFonts w:ascii="Wingdings" w:hAnsi="Wingdings" w:hint="default"/>
+      </w:rPr>
+    </w:lvl>
+    <w:lvl w:ilvl="3" w:tplc="04090001" w:tentative="1">
+      <w:start w:val="1"/>
+      <w:numFmt w:val="bullet"/>
+      <w:lvlText w:val=""/>
+      <w:lvlJc w:val="left"/>
+      <w:pPr>
+        <w:ind w:left="2880" w:hanging="360"/>
+      </w:pPr>
+      <w:rPr>
+        <w:rFonts w:ascii="Symbol" w:hAnsi="Symbol" w:hint="default"/>
+      </w:rPr>
+    </w:lvl>
+    <w:lvl w:ilvl="4" w:tplc="04090003" w:tentative="1">
+      <w:start w:val="1"/>
+      <w:numFmt w:val="bullet"/>
+      <w:lvlText w:val="o"/>
+      <w:lvlJc w:val="left"/>
+      <w:pPr>
+        <w:ind w:left="3600" w:hanging="360"/>
+      </w:pPr>
+      <w:rPr>
+        <w:rFonts w:ascii="Courier New" w:hAnsi="Courier New" w:cs="Courier New" w:hint="default"/>
+      </w:rPr>
+    </w:lvl>
+    <w:lvl w:ilvl="5" w:tplc="04090005" w:tentative="1">
+      <w:start w:val="1"/>
+      <w:numFmt w:val="bullet"/>
+      <w:lvlText w:val=""/>
+      <w:lvlJc w:val="left"/>
+      <w:pPr>
+        <w:ind w:left="4320" w:hanging="360"/>
+      </w:pPr>
+      <w:rPr>
+        <w:rFonts w:ascii="Wingdings" w:hAnsi="Wingdings" w:hint="default"/>
+      </w:rPr>
+    </w:lvl>
+    <w:lvl w:ilvl="6" w:tplc="04090001" w:tentative="1">
+      <w:start w:val="1"/>
+      <w:numFmt w:val="bullet"/>
+      <w:lvlText w:val=""/>
+      <w:lvlJc w:val="left"/>
+      <w:pPr>
+        <w:ind w:left="5040" w:hanging="360"/>
+      </w:pPr>
+      <w:rPr>
+        <w:rFonts w:ascii="Symbol" w:hAnsi="Symbol" w:hint="default"/>
+      </w:rPr>
+    </w:lvl>
+    <w:lvl w:ilvl="7" w:tplc="04090003" w:tentative="1">
+      <w:start w:val="1"/>
+      <w:numFmt w:val="bullet"/>
+      <w:lvlText w:val="o"/>
+      <w:lvlJc w:val="left"/>
+      <w:pPr>
+        <w:ind w:left="5760" w:hanging="360"/>
+      </w:pPr>
+      <w:rPr>
+        <w:rFonts w:ascii="Courier New" w:hAnsi="Courier New" w:cs="Courier New" w:hint="default"/>
+      </w:rPr>
+    </w:lvl>
+    <w:lvl w:ilvl="8" w:tplc="04090005" w:tentative="1">
+      <w:start w:val="1"/>
+      <w:numFmt w:val="bullet"/>
+      <w:lvlText w:val=""/>
+      <w:lvlJc w:val="left"/>
+      <w:pPr>
+        <w:ind w:left="6480" w:hanging="360"/>
+      </w:pPr>
+      <w:rPr>
+        <w:rFonts w:ascii="Wingdings" w:hAnsi="Wingdings" w:hint="default"/>
+      </w:rPr>
+    </w:lvl>
+  </w:abstractNum>
+  <w:abstractNum w:abstractNumId="5" w15:restartNumberingAfterBreak="0">
     <w:nsid w:val="73CD51B7"/>
     <w:multiLevelType w:val="hybridMultilevel"/>
-    <w:tmpl w:val="36A243A2"/>
-    <w:lvl w:ilvl="0" w:tplc="04090001">
+    <w:tmpl w:val="9DCC2BBE"/>
+    <w:lvl w:ilvl="0" w:tplc="88081254">
       <w:start w:val="1"/>
       <w:numFmt w:val="bullet"/>
       <w:lvlText w:val=""/>
@@ -864,6 +1991,7 @@
       </w:pPr>
       <w:rPr>
         <w:rFonts w:ascii="Symbol" w:hAnsi="Symbol" w:hint="default"/>
+        <w:color w:val="auto"/>
       </w:rPr>
     </w:lvl>
     <w:lvl w:ilvl="1" w:tplc="04090003">
@@ -963,7 +2091,7 @@
       </w:rPr>
     </w:lvl>
   </w:abstractNum>
-  <w:abstractNum w:abstractNumId="3" w15:restartNumberingAfterBreak="0">
+  <w:abstractNum w:abstractNumId="6" w15:restartNumberingAfterBreak="0">
     <w:nsid w:val="7A25317B"/>
     <w:multiLevelType w:val="hybridMultilevel"/>
     <w:tmpl w:val="FA1C97B6"/>
@@ -1077,16 +2205,25 @@
     </w:lvl>
   </w:abstractNum>
   <w:num w:numId="1">
-    <w:abstractNumId w:val="1"/>
+    <w:abstractNumId w:val="3"/>
   </w:num>
   <w:num w:numId="2">
-    <w:abstractNumId w:val="2"/>
+    <w:abstractNumId w:val="5"/>
   </w:num>
   <w:num w:numId="3">
-    <w:abstractNumId w:val="3"/>
+    <w:abstractNumId w:val="6"/>
   </w:num>
   <w:num w:numId="4">
     <w:abstractNumId w:val="0"/>
+  </w:num>
+  <w:num w:numId="5">
+    <w:abstractNumId w:val="1"/>
+  </w:num>
+  <w:num w:numId="6">
+    <w:abstractNumId w:val="2"/>
+  </w:num>
+  <w:num w:numId="7">
+    <w:abstractNumId w:val="4"/>
   </w:num>
 </w:numbering>
 </file>
@@ -1214,6 +2351,7 @@
     <w:lsdException w:name="HTML Sample" w:semiHidden="1" w:unhideWhenUsed="1"/>
     <w:lsdException w:name="HTML Typewriter" w:semiHidden="1" w:unhideWhenUsed="1"/>
     <w:lsdException w:name="HTML Variable" w:semiHidden="1" w:unhideWhenUsed="1"/>
+    <w:lsdException w:name="Normal Table" w:semiHidden="1" w:unhideWhenUsed="1"/>
     <w:lsdException w:name="annotation subject" w:semiHidden="1" w:unhideWhenUsed="1"/>
     <w:lsdException w:name="No List" w:semiHidden="1" w:unhideWhenUsed="1"/>
     <w:lsdException w:name="Outline List 1" w:semiHidden="1" w:unhideWhenUsed="1"/>
@@ -1259,9 +2397,11 @@
     <w:lsdException w:name="Table Subtle 1" w:semiHidden="1" w:unhideWhenUsed="1"/>
     <w:lsdException w:name="Table Subtle 2" w:semiHidden="1" w:unhideWhenUsed="1"/>
     <w:lsdException w:name="Table Web 1" w:semiHidden="1" w:unhideWhenUsed="1"/>
+    <w:lsdException w:name="Table Web 2" w:semiHidden="1" w:unhideWhenUsed="1"/>
     <w:lsdException w:name="Table Web 3" w:semiHidden="1" w:unhideWhenUsed="1"/>
     <w:lsdException w:name="Balloon Text" w:semiHidden="1" w:unhideWhenUsed="1"/>
     <w:lsdException w:name="Table Grid" w:uiPriority="39"/>
+    <w:lsdException w:name="Table Theme" w:semiHidden="1" w:unhideWhenUsed="1"/>
     <w:lsdException w:name="Placeholder Text" w:semiHidden="1"/>
     <w:lsdException w:name="No Spacing" w:uiPriority="1" w:qFormat="1"/>
     <w:lsdException w:name="Light Shading" w:uiPriority="60"/>
@@ -1525,6 +2665,67 @@
       <w:ind w:left="720"/>
       <w:contextualSpacing/>
     </w:pPr>
+  </w:style>
+  <w:style w:type="paragraph" w:styleId="HTMLPreformatted">
+    <w:name w:val="HTML Preformatted"/>
+    <w:basedOn w:val="Normal"/>
+    <w:link w:val="HTMLPreformattedChar"/>
+    <w:uiPriority w:val="99"/>
+    <w:semiHidden/>
+    <w:unhideWhenUsed/>
+    <w:rsid w:val="00165DD6"/>
+    <w:pPr>
+      <w:tabs>
+        <w:tab w:val="left" w:pos="916"/>
+        <w:tab w:val="left" w:pos="1832"/>
+        <w:tab w:val="left" w:pos="2748"/>
+        <w:tab w:val="left" w:pos="3664"/>
+        <w:tab w:val="left" w:pos="4580"/>
+        <w:tab w:val="left" w:pos="5496"/>
+        <w:tab w:val="left" w:pos="6412"/>
+        <w:tab w:val="left" w:pos="7328"/>
+        <w:tab w:val="left" w:pos="8244"/>
+        <w:tab w:val="left" w:pos="9160"/>
+        <w:tab w:val="left" w:pos="10076"/>
+        <w:tab w:val="left" w:pos="10992"/>
+        <w:tab w:val="left" w:pos="11908"/>
+        <w:tab w:val="left" w:pos="12824"/>
+        <w:tab w:val="left" w:pos="13740"/>
+        <w:tab w:val="left" w:pos="14656"/>
+      </w:tabs>
+      <w:spacing w:after="0" w:line="240" w:lineRule="auto"/>
+    </w:pPr>
+    <w:rPr>
+      <w:rFonts w:ascii="Courier New" w:eastAsia="Times New Roman" w:hAnsi="Courier New" w:cs="Courier New"/>
+      <w:sz w:val="20"/>
+      <w:szCs w:val="20"/>
+    </w:rPr>
+  </w:style>
+  <w:style w:type="character" w:customStyle="1" w:styleId="HTMLPreformattedChar">
+    <w:name w:val="HTML Preformatted Char"/>
+    <w:basedOn w:val="DefaultParagraphFont"/>
+    <w:link w:val="HTMLPreformatted"/>
+    <w:uiPriority w:val="99"/>
+    <w:semiHidden/>
+    <w:rsid w:val="00165DD6"/>
+    <w:rPr>
+      <w:rFonts w:ascii="Courier New" w:eastAsia="Times New Roman" w:hAnsi="Courier New" w:cs="Courier New"/>
+      <w:sz w:val="20"/>
+      <w:szCs w:val="20"/>
+    </w:rPr>
+  </w:style>
+  <w:style w:type="character" w:styleId="HTMLCode">
+    <w:name w:val="HTML Code"/>
+    <w:basedOn w:val="DefaultParagraphFont"/>
+    <w:uiPriority w:val="99"/>
+    <w:semiHidden/>
+    <w:unhideWhenUsed/>
+    <w:rsid w:val="00165DD6"/>
+    <w:rPr>
+      <w:rFonts w:ascii="Courier New" w:eastAsia="Times New Roman" w:hAnsi="Courier New" w:cs="Courier New"/>
+      <w:sz w:val="20"/>
+      <w:szCs w:val="20"/>
+    </w:rPr>
   </w:style>
 </w:styles>
 </file>

</xml_diff>